<commit_message>
Iniciando test com o jest
</commit_message>
<xml_diff>
--- a/Anotações/Seção 2 - Básico.docx
+++ b/Anotações/Seção 2 - Básico.docx
@@ -30,12 +30,21 @@
           <w:szCs w:val="24"/>
         </w:rPr>
       </w:pPr>
-      <w:r>
-        <w:rPr>
-          <w:sz w:val="24"/>
-          <w:szCs w:val="24"/>
-        </w:rPr>
-        <w:t xml:space="preserve">O babel e o </w:t>
+      <w:proofErr w:type="gramStart"/>
+      <w:r>
+        <w:rPr>
+          <w:sz w:val="24"/>
+          <w:szCs w:val="24"/>
+        </w:rPr>
+        <w:t>O babel</w:t>
+      </w:r>
+      <w:proofErr w:type="gramEnd"/>
+      <w:r>
+        <w:rPr>
+          <w:sz w:val="24"/>
+          <w:szCs w:val="24"/>
+        </w:rPr>
+        <w:t xml:space="preserve"> e o </w:t>
       </w:r>
       <w:proofErr w:type="spellStart"/>
       <w:r>
@@ -62,12 +71,21 @@
           <w:szCs w:val="24"/>
         </w:rPr>
       </w:pPr>
-      <w:r>
-        <w:rPr>
-          <w:sz w:val="24"/>
-          <w:szCs w:val="24"/>
-        </w:rPr>
-        <w:t xml:space="preserve">O babel pega o código e converte para JS. </w:t>
+      <w:proofErr w:type="gramStart"/>
+      <w:r>
+        <w:rPr>
+          <w:sz w:val="24"/>
+          <w:szCs w:val="24"/>
+        </w:rPr>
+        <w:t>O babel</w:t>
+      </w:r>
+      <w:proofErr w:type="gramEnd"/>
+      <w:r>
+        <w:rPr>
+          <w:sz w:val="24"/>
+          <w:szCs w:val="24"/>
+        </w:rPr>
+        <w:t xml:space="preserve"> pega o código e converte para JS. </w:t>
       </w:r>
     </w:p>
     <w:p>
@@ -558,6 +576,7 @@
         <w:t xml:space="preserve"> e chama-la no index.js através de um </w:t>
       </w:r>
       <w:proofErr w:type="spellStart"/>
+      <w:proofErr w:type="gramStart"/>
       <w:r>
         <w:rPr>
           <w:sz w:val="24"/>
@@ -566,6 +585,7 @@
         <w:t>document.querySelector</w:t>
       </w:r>
       <w:proofErr w:type="spellEnd"/>
+      <w:proofErr w:type="gramEnd"/>
       <w:r>
         <w:rPr>
           <w:sz w:val="24"/>
@@ -1952,9 +1972,9 @@
           <w:szCs w:val="21"/>
           <w:lang w:eastAsia="pt-BR"/>
         </w:rPr>
-        <w:t>//     .</w:t>
-      </w:r>
-      <w:proofErr w:type="spellStart"/>
+        <w:t>//   </w:t>
+      </w:r>
+      <w:proofErr w:type="gramStart"/>
       <w:r>
         <w:rPr>
           <w:rFonts w:ascii="Consolas" w:eastAsia="Times New Roman" w:hAnsi="Consolas" w:cs="Times New Roman"/>
@@ -1963,9 +1983,21 @@
           <w:szCs w:val="21"/>
           <w:lang w:eastAsia="pt-BR"/>
         </w:rPr>
+        <w:t>  .</w:t>
+      </w:r>
+      <w:proofErr w:type="spellStart"/>
+      <w:r>
+        <w:rPr>
+          <w:rFonts w:ascii="Consolas" w:eastAsia="Times New Roman" w:hAnsi="Consolas" w:cs="Times New Roman"/>
+          <w:color w:val="6272A4"/>
+          <w:sz w:val="21"/>
+          <w:szCs w:val="21"/>
+          <w:lang w:eastAsia="pt-BR"/>
+        </w:rPr>
         <w:t>then</w:t>
       </w:r>
       <w:proofErr w:type="spellEnd"/>
+      <w:proofErr w:type="gramEnd"/>
       <w:r>
         <w:rPr>
           <w:rFonts w:ascii="Consolas" w:eastAsia="Times New Roman" w:hAnsi="Consolas" w:cs="Times New Roman"/>
@@ -2029,9 +2061,9 @@
           <w:szCs w:val="21"/>
           <w:lang w:eastAsia="pt-BR"/>
         </w:rPr>
-        <w:t>//     .</w:t>
-      </w:r>
-      <w:proofErr w:type="spellStart"/>
+        <w:t>//   </w:t>
+      </w:r>
+      <w:proofErr w:type="gramStart"/>
       <w:r>
         <w:rPr>
           <w:rFonts w:ascii="Consolas" w:eastAsia="Times New Roman" w:hAnsi="Consolas" w:cs="Times New Roman"/>
@@ -2040,9 +2072,21 @@
           <w:szCs w:val="21"/>
           <w:lang w:eastAsia="pt-BR"/>
         </w:rPr>
+        <w:t>  .</w:t>
+      </w:r>
+      <w:proofErr w:type="spellStart"/>
+      <w:r>
+        <w:rPr>
+          <w:rFonts w:ascii="Consolas" w:eastAsia="Times New Roman" w:hAnsi="Consolas" w:cs="Times New Roman"/>
+          <w:color w:val="6272A4"/>
+          <w:sz w:val="21"/>
+          <w:szCs w:val="21"/>
+          <w:lang w:eastAsia="pt-BR"/>
+        </w:rPr>
         <w:t>then</w:t>
       </w:r>
       <w:proofErr w:type="spellEnd"/>
+      <w:proofErr w:type="gramEnd"/>
       <w:r>
         <w:rPr>
           <w:rFonts w:ascii="Consolas" w:eastAsia="Times New Roman" w:hAnsi="Consolas" w:cs="Times New Roman"/>
@@ -2171,8 +2215,6 @@
         </w:rPr>
         <w:t xml:space="preserve"> vezes uma única vez, dessa forma: </w:t>
       </w:r>
-      <w:bookmarkStart w:id="0" w:name="_GoBack"/>
-      <w:bookmarkEnd w:id="0"/>
     </w:p>
     <w:p>
       <w:pPr>
@@ -2187,6 +2229,7 @@
         </w:rPr>
       </w:pPr>
       <w:proofErr w:type="spellStart"/>
+      <w:proofErr w:type="gramStart"/>
       <w:r>
         <w:rPr>
           <w:rFonts w:ascii="Consolas" w:eastAsia="Times New Roman" w:hAnsi="Consolas" w:cs="Times New Roman"/>
@@ -2206,7 +2249,18 @@
           <w:szCs w:val="21"/>
           <w:lang w:eastAsia="pt-BR"/>
         </w:rPr>
-        <w:t>() {</w:t>
+        <w:t>(</w:t>
+      </w:r>
+      <w:proofErr w:type="gramEnd"/>
+      <w:r>
+        <w:rPr>
+          <w:rFonts w:ascii="Consolas" w:eastAsia="Times New Roman" w:hAnsi="Consolas" w:cs="Times New Roman"/>
+          <w:color w:val="F8F8F2"/>
+          <w:sz w:val="21"/>
+          <w:szCs w:val="21"/>
+          <w:lang w:eastAsia="pt-BR"/>
+        </w:rPr>
+        <w:t>) {</w:t>
       </w:r>
     </w:p>
     <w:p>
@@ -2232,6 +2286,7 @@
         <w:t>    </w:t>
       </w:r>
       <w:proofErr w:type="spellStart"/>
+      <w:proofErr w:type="gramStart"/>
       <w:r>
         <w:rPr>
           <w:rFonts w:ascii="Consolas" w:eastAsia="Times New Roman" w:hAnsi="Consolas" w:cs="Times New Roman"/>
@@ -2265,6 +2320,7 @@
         <w:t>loadPosts</w:t>
       </w:r>
       <w:proofErr w:type="spellEnd"/>
+      <w:proofErr w:type="gramEnd"/>
       <w:r>
         <w:rPr>
           <w:rFonts w:ascii="Consolas" w:eastAsia="Times New Roman" w:hAnsi="Consolas" w:cs="Times New Roman"/>
@@ -2840,6 +2896,7 @@
         </w:rPr>
         <w:t> </w:t>
       </w:r>
+      <w:proofErr w:type="gramStart"/>
       <w:r>
         <w:rPr>
           <w:rFonts w:ascii="Consolas" w:eastAsia="Times New Roman" w:hAnsi="Consolas" w:cs="Times New Roman"/>
@@ -2880,7 +2937,18 @@
           <w:szCs w:val="21"/>
           <w:lang w:eastAsia="pt-BR"/>
         </w:rPr>
-        <w:t>([</w:t>
+        <w:t>(</w:t>
+      </w:r>
+      <w:proofErr w:type="gramEnd"/>
+      <w:r>
+        <w:rPr>
+          <w:rFonts w:ascii="Consolas" w:eastAsia="Times New Roman" w:hAnsi="Consolas" w:cs="Times New Roman"/>
+          <w:color w:val="F8F8F2"/>
+          <w:sz w:val="21"/>
+          <w:szCs w:val="21"/>
+          <w:lang w:eastAsia="pt-BR"/>
+        </w:rPr>
+        <w:t>[</w:t>
       </w:r>
       <w:r>
         <w:rPr>
@@ -3045,6 +3113,7 @@
         <w:t> </w:t>
       </w:r>
       <w:proofErr w:type="spellStart"/>
+      <w:proofErr w:type="gramStart"/>
       <w:r>
         <w:rPr>
           <w:rFonts w:ascii="Consolas" w:eastAsia="Times New Roman" w:hAnsi="Consolas" w:cs="Times New Roman"/>
@@ -3076,6 +3145,7 @@
         <w:t>json</w:t>
       </w:r>
       <w:proofErr w:type="spellEnd"/>
+      <w:proofErr w:type="gramEnd"/>
       <w:r>
         <w:rPr>
           <w:rFonts w:ascii="Consolas" w:eastAsia="Times New Roman" w:hAnsi="Consolas" w:cs="Times New Roman"/>
@@ -3196,6 +3266,7 @@
         <w:t> </w:t>
       </w:r>
       <w:proofErr w:type="spellStart"/>
+      <w:proofErr w:type="gramStart"/>
       <w:r>
         <w:rPr>
           <w:rFonts w:ascii="Consolas" w:eastAsia="Times New Roman" w:hAnsi="Consolas" w:cs="Times New Roman"/>
@@ -3227,6 +3298,7 @@
         <w:t>json</w:t>
       </w:r>
       <w:proofErr w:type="spellEnd"/>
+      <w:proofErr w:type="gramEnd"/>
       <w:r>
         <w:rPr>
           <w:rFonts w:ascii="Consolas" w:eastAsia="Times New Roman" w:hAnsi="Consolas" w:cs="Times New Roman"/>
@@ -3338,6 +3410,7 @@
         <w:t> </w:t>
       </w:r>
       <w:proofErr w:type="spellStart"/>
+      <w:proofErr w:type="gramStart"/>
       <w:r>
         <w:rPr>
           <w:rFonts w:ascii="Consolas" w:eastAsia="Times New Roman" w:hAnsi="Consolas" w:cs="Times New Roman"/>
@@ -3377,7 +3450,18 @@
           <w:szCs w:val="21"/>
           <w:lang w:eastAsia="pt-BR"/>
         </w:rPr>
-        <w:t>((</w:t>
+        <w:t>(</w:t>
+      </w:r>
+      <w:proofErr w:type="gramEnd"/>
+      <w:r>
+        <w:rPr>
+          <w:rFonts w:ascii="Consolas" w:eastAsia="Times New Roman" w:hAnsi="Consolas" w:cs="Times New Roman"/>
+          <w:color w:val="F8F8F2"/>
+          <w:sz w:val="21"/>
+          <w:szCs w:val="21"/>
+          <w:lang w:eastAsia="pt-BR"/>
+        </w:rPr>
+        <w:t>(</w:t>
       </w:r>
       <w:r>
         <w:rPr>
@@ -3486,7 +3570,18 @@
           <w:szCs w:val="21"/>
           <w:lang w:eastAsia="pt-BR"/>
         </w:rPr>
-        <w:t> { </w:t>
+        <w:t> </w:t>
+      </w:r>
+      <w:proofErr w:type="gramStart"/>
+      <w:r>
+        <w:rPr>
+          <w:rFonts w:ascii="Consolas" w:eastAsia="Times New Roman" w:hAnsi="Consolas" w:cs="Times New Roman"/>
+          <w:color w:val="F8F8F2"/>
+          <w:sz w:val="21"/>
+          <w:szCs w:val="21"/>
+          <w:lang w:eastAsia="pt-BR"/>
+        </w:rPr>
+        <w:t>{ </w:t>
       </w:r>
       <w:r>
         <w:rPr>
@@ -3498,6 +3593,7 @@
         </w:rPr>
         <w:t>...</w:t>
       </w:r>
+      <w:proofErr w:type="gramEnd"/>
       <w:r>
         <w:rPr>
           <w:rFonts w:ascii="Consolas" w:eastAsia="Times New Roman" w:hAnsi="Consolas" w:cs="Times New Roman"/>
@@ -3642,6 +3738,7 @@
         <w:t>    </w:t>
       </w:r>
       <w:proofErr w:type="spellStart"/>
+      <w:proofErr w:type="gramStart"/>
       <w:r>
         <w:rPr>
           <w:rFonts w:ascii="Consolas" w:eastAsia="Times New Roman" w:hAnsi="Consolas" w:cs="Times New Roman"/>
@@ -3675,6 +3772,7 @@
         <w:t>setState</w:t>
       </w:r>
       <w:proofErr w:type="spellEnd"/>
+      <w:proofErr w:type="gramEnd"/>
       <w:r>
         <w:rPr>
           <w:rFonts w:ascii="Consolas" w:eastAsia="Times New Roman" w:hAnsi="Consolas" w:cs="Times New Roman"/>
@@ -3761,6 +3859,838 @@
           <w:szCs w:val="24"/>
         </w:rPr>
       </w:pPr>
+    </w:p>
+    <w:p>
+      <w:pPr>
+        <w:jc w:val="both"/>
+        <w:rPr>
+          <w:b/>
+          <w:bCs/>
+          <w:sz w:val="24"/>
+          <w:szCs w:val="24"/>
+        </w:rPr>
+      </w:pPr>
+    </w:p>
+    <w:p>
+      <w:pPr>
+        <w:jc w:val="both"/>
+        <w:rPr>
+          <w:b/>
+          <w:bCs/>
+          <w:sz w:val="24"/>
+          <w:szCs w:val="24"/>
+        </w:rPr>
+      </w:pPr>
+      <w:r>
+        <w:rPr>
+          <w:b/>
+          <w:bCs/>
+          <w:sz w:val="24"/>
+          <w:szCs w:val="24"/>
+        </w:rPr>
+        <w:lastRenderedPageBreak/>
+        <w:t xml:space="preserve">ORGANIZAÇÃO DO APP </w:t>
+      </w:r>
+    </w:p>
+    <w:p>
+      <w:pPr>
+        <w:jc w:val="both"/>
+        <w:rPr>
+          <w:sz w:val="24"/>
+          <w:szCs w:val="24"/>
+        </w:rPr>
+      </w:pPr>
+      <w:r>
+        <w:rPr>
+          <w:sz w:val="24"/>
+          <w:szCs w:val="24"/>
+        </w:rPr>
+        <w:t xml:space="preserve">Crio pasta componentes, onde colocarei meus componentes, no presente caso Posts e </w:t>
+      </w:r>
+      <w:proofErr w:type="spellStart"/>
+      <w:r>
+        <w:rPr>
+          <w:sz w:val="24"/>
+          <w:szCs w:val="24"/>
+        </w:rPr>
+        <w:t>PostCard</w:t>
+      </w:r>
+      <w:proofErr w:type="spellEnd"/>
+      <w:r>
+        <w:rPr>
+          <w:sz w:val="24"/>
+          <w:szCs w:val="24"/>
+        </w:rPr>
+        <w:t xml:space="preserve">, </w:t>
+      </w:r>
+      <w:proofErr w:type="spellStart"/>
+      <w:r>
+        <w:rPr>
+          <w:sz w:val="24"/>
+          <w:szCs w:val="24"/>
+        </w:rPr>
+        <w:t>button</w:t>
+      </w:r>
+      <w:proofErr w:type="spellEnd"/>
+      <w:r>
+        <w:rPr>
+          <w:sz w:val="24"/>
+          <w:szCs w:val="24"/>
+        </w:rPr>
+        <w:t>.</w:t>
+      </w:r>
+    </w:p>
+    <w:p>
+      <w:pPr>
+        <w:jc w:val="both"/>
+        <w:rPr>
+          <w:sz w:val="24"/>
+          <w:szCs w:val="24"/>
+        </w:rPr>
+      </w:pPr>
+      <w:r>
+        <w:rPr>
+          <w:sz w:val="24"/>
+          <w:szCs w:val="24"/>
+        </w:rPr>
+        <w:t xml:space="preserve">Crio pasta </w:t>
+      </w:r>
+      <w:proofErr w:type="spellStart"/>
+      <w:r>
+        <w:rPr>
+          <w:sz w:val="24"/>
+          <w:szCs w:val="24"/>
+        </w:rPr>
+        <w:t>templates</w:t>
+      </w:r>
+      <w:proofErr w:type="spellEnd"/>
+      <w:r>
+        <w:rPr>
+          <w:sz w:val="24"/>
+          <w:szCs w:val="24"/>
+        </w:rPr>
+        <w:t xml:space="preserve">, onde irá meu home e as demais páginas de navegação. </w:t>
+      </w:r>
+    </w:p>
+    <w:p>
+      <w:pPr>
+        <w:jc w:val="both"/>
+        <w:rPr>
+          <w:sz w:val="24"/>
+          <w:szCs w:val="24"/>
+        </w:rPr>
+      </w:pPr>
+      <w:r>
+        <w:rPr>
+          <w:sz w:val="24"/>
+          <w:szCs w:val="24"/>
+        </w:rPr>
+        <w:t xml:space="preserve">Crio minha pasta útil que nada mais é para guardar funções, no presente caso é a função </w:t>
+      </w:r>
+      <w:proofErr w:type="spellStart"/>
+      <w:r>
+        <w:rPr>
+          <w:sz w:val="24"/>
+          <w:szCs w:val="24"/>
+        </w:rPr>
+        <w:t>load</w:t>
+      </w:r>
+      <w:proofErr w:type="spellEnd"/>
+      <w:r>
+        <w:rPr>
+          <w:sz w:val="24"/>
+          <w:szCs w:val="24"/>
+        </w:rPr>
+        <w:t xml:space="preserve">-posts que faz o </w:t>
+      </w:r>
+      <w:proofErr w:type="spellStart"/>
+      <w:r>
+        <w:rPr>
+          <w:sz w:val="24"/>
+          <w:szCs w:val="24"/>
+        </w:rPr>
+        <w:t>fetch</w:t>
+      </w:r>
+      <w:proofErr w:type="spellEnd"/>
+      <w:r>
+        <w:rPr>
+          <w:sz w:val="24"/>
+          <w:szCs w:val="24"/>
+        </w:rPr>
+        <w:t xml:space="preserve"> da API. </w:t>
+      </w:r>
+    </w:p>
+    <w:p>
+      <w:pPr>
+        <w:jc w:val="both"/>
+        <w:rPr>
+          <w:sz w:val="24"/>
+          <w:szCs w:val="24"/>
+        </w:rPr>
+      </w:pPr>
+      <w:r>
+        <w:rPr>
+          <w:sz w:val="24"/>
+          <w:szCs w:val="24"/>
+        </w:rPr>
+        <w:t xml:space="preserve">No SRC deixo só o index.js e o </w:t>
+      </w:r>
+      <w:proofErr w:type="spellStart"/>
+      <w:r>
+        <w:rPr>
+          <w:sz w:val="24"/>
+          <w:szCs w:val="24"/>
+        </w:rPr>
+        <w:t>setuptest</w:t>
+      </w:r>
+      <w:proofErr w:type="spellEnd"/>
+      <w:r>
+        <w:rPr>
+          <w:sz w:val="24"/>
+          <w:szCs w:val="24"/>
+        </w:rPr>
+        <w:t xml:space="preserve">. </w:t>
+      </w:r>
+    </w:p>
+    <w:p>
+      <w:pPr>
+        <w:jc w:val="both"/>
+        <w:rPr>
+          <w:b/>
+          <w:bCs/>
+          <w:sz w:val="24"/>
+          <w:szCs w:val="24"/>
+        </w:rPr>
+      </w:pPr>
+      <w:r>
+        <w:rPr>
+          <w:b/>
+          <w:bCs/>
+          <w:sz w:val="24"/>
+          <w:szCs w:val="24"/>
+        </w:rPr>
+        <w:t>TESTE</w:t>
+      </w:r>
+    </w:p>
+    <w:p>
+      <w:pPr>
+        <w:jc w:val="both"/>
+        <w:rPr>
+          <w:sz w:val="24"/>
+          <w:szCs w:val="24"/>
+        </w:rPr>
+      </w:pPr>
+      <w:r>
+        <w:rPr>
+          <w:sz w:val="24"/>
+          <w:szCs w:val="24"/>
+        </w:rPr>
+        <w:t xml:space="preserve">Para escrever o teste, você tem que </w:t>
+      </w:r>
+      <w:proofErr w:type="spellStart"/>
+      <w:r>
+        <w:rPr>
+          <w:sz w:val="24"/>
+          <w:szCs w:val="24"/>
+        </w:rPr>
+        <w:t>componentizar</w:t>
+      </w:r>
+      <w:proofErr w:type="spellEnd"/>
+      <w:r>
+        <w:rPr>
+          <w:sz w:val="24"/>
+          <w:szCs w:val="24"/>
+        </w:rPr>
+        <w:t xml:space="preserve"> o máximo possível sua aplicação, pois testar componente por componente é sempre muito mais fácil. Quando um componente fica muito grande, o teste fica mais difícil. </w:t>
+      </w:r>
+    </w:p>
+    <w:p>
+      <w:pPr>
+        <w:jc w:val="both"/>
+        <w:rPr>
+          <w:b/>
+          <w:bCs/>
+          <w:sz w:val="24"/>
+          <w:szCs w:val="24"/>
+        </w:rPr>
+      </w:pPr>
+      <w:r>
+        <w:rPr>
+          <w:b/>
+          <w:bCs/>
+          <w:sz w:val="24"/>
+          <w:szCs w:val="24"/>
+        </w:rPr>
+        <w:t xml:space="preserve">QUAL A DIFERENÇA DE EU PASSAR UMA PROPRIEDADE OU UM ESTADO PARA MEU COMPONENTE? </w:t>
+      </w:r>
+    </w:p>
+    <w:p>
+      <w:pPr>
+        <w:jc w:val="both"/>
+        <w:rPr>
+          <w:sz w:val="24"/>
+          <w:szCs w:val="24"/>
+        </w:rPr>
+      </w:pPr>
+      <w:r>
+        <w:rPr>
+          <w:sz w:val="24"/>
+          <w:szCs w:val="24"/>
+        </w:rPr>
+        <w:t xml:space="preserve">Quando tenho um estado, eu posso passar ele pra “baixo”. Por exemplo, eu tenho uma </w:t>
+      </w:r>
+      <w:proofErr w:type="spellStart"/>
+      <w:r>
+        <w:rPr>
+          <w:sz w:val="24"/>
+          <w:szCs w:val="24"/>
+        </w:rPr>
+        <w:t>class</w:t>
+      </w:r>
+      <w:proofErr w:type="spellEnd"/>
+      <w:r>
+        <w:rPr>
+          <w:sz w:val="24"/>
+          <w:szCs w:val="24"/>
+        </w:rPr>
+        <w:t xml:space="preserve"> Home e ela controla meu estado (estado global). Mas eu posso pegar o estado dessa home e enviar para outros componentes como </w:t>
+      </w:r>
+      <w:proofErr w:type="spellStart"/>
+      <w:r>
+        <w:rPr>
+          <w:sz w:val="24"/>
+          <w:szCs w:val="24"/>
+        </w:rPr>
+        <w:t>props</w:t>
+      </w:r>
+      <w:proofErr w:type="spellEnd"/>
+      <w:r>
+        <w:rPr>
+          <w:sz w:val="24"/>
+          <w:szCs w:val="24"/>
+        </w:rPr>
+        <w:t xml:space="preserve">. Os componentes que são filhos (os retornos do render), podem receber essas propriedades e assim meu estado muda e os </w:t>
+      </w:r>
+      <w:proofErr w:type="gramStart"/>
+      <w:r>
+        <w:rPr>
+          <w:sz w:val="24"/>
+          <w:szCs w:val="24"/>
+        </w:rPr>
+        <w:t>componentes  também</w:t>
+      </w:r>
+      <w:proofErr w:type="gramEnd"/>
+      <w:r>
+        <w:rPr>
+          <w:sz w:val="24"/>
+          <w:szCs w:val="24"/>
+        </w:rPr>
+        <w:t xml:space="preserve"> mudam, porque os valores das </w:t>
+      </w:r>
+      <w:proofErr w:type="spellStart"/>
+      <w:r>
+        <w:rPr>
+          <w:sz w:val="24"/>
+          <w:szCs w:val="24"/>
+        </w:rPr>
+        <w:t>props</w:t>
+      </w:r>
+      <w:proofErr w:type="spellEnd"/>
+      <w:r>
+        <w:rPr>
+          <w:sz w:val="24"/>
+          <w:szCs w:val="24"/>
+        </w:rPr>
+        <w:t xml:space="preserve"> que eu </w:t>
+      </w:r>
+      <w:proofErr w:type="spellStart"/>
+      <w:r>
+        <w:rPr>
+          <w:sz w:val="24"/>
+          <w:szCs w:val="24"/>
+        </w:rPr>
+        <w:t>to</w:t>
+      </w:r>
+      <w:proofErr w:type="spellEnd"/>
+      <w:r>
+        <w:rPr>
+          <w:sz w:val="24"/>
+          <w:szCs w:val="24"/>
+        </w:rPr>
+        <w:t xml:space="preserve"> passando para eles mudam. </w:t>
+      </w:r>
+    </w:p>
+    <w:p>
+      <w:pPr>
+        <w:jc w:val="both"/>
+        <w:rPr>
+          <w:sz w:val="24"/>
+          <w:szCs w:val="24"/>
+        </w:rPr>
+      </w:pPr>
+      <w:r>
+        <w:rPr>
+          <w:sz w:val="24"/>
+          <w:szCs w:val="24"/>
+        </w:rPr>
+        <w:t xml:space="preserve">Tanto o </w:t>
+      </w:r>
+      <w:proofErr w:type="spellStart"/>
+      <w:r>
+        <w:rPr>
+          <w:sz w:val="24"/>
+          <w:szCs w:val="24"/>
+        </w:rPr>
+        <w:t>state</w:t>
+      </w:r>
+      <w:proofErr w:type="spellEnd"/>
+      <w:r>
+        <w:rPr>
+          <w:sz w:val="24"/>
+          <w:szCs w:val="24"/>
+        </w:rPr>
+        <w:t xml:space="preserve"> quanto as </w:t>
+      </w:r>
+      <w:proofErr w:type="spellStart"/>
+      <w:r>
+        <w:rPr>
+          <w:sz w:val="24"/>
+          <w:szCs w:val="24"/>
+        </w:rPr>
+        <w:t>props</w:t>
+      </w:r>
+      <w:proofErr w:type="spellEnd"/>
+      <w:r>
+        <w:rPr>
+          <w:sz w:val="24"/>
+          <w:szCs w:val="24"/>
+        </w:rPr>
+        <w:t xml:space="preserve"> são privadas do componente que eu </w:t>
+      </w:r>
+      <w:proofErr w:type="spellStart"/>
+      <w:r>
+        <w:rPr>
+          <w:sz w:val="24"/>
+          <w:szCs w:val="24"/>
+        </w:rPr>
+        <w:t>to</w:t>
+      </w:r>
+      <w:proofErr w:type="spellEnd"/>
+      <w:r>
+        <w:rPr>
+          <w:sz w:val="24"/>
+          <w:szCs w:val="24"/>
+        </w:rPr>
+        <w:t xml:space="preserve">, mas eu posso passar ele adiante. </w:t>
+      </w:r>
+    </w:p>
+    <w:p>
+      <w:pPr>
+        <w:jc w:val="both"/>
+        <w:rPr>
+          <w:sz w:val="24"/>
+          <w:szCs w:val="24"/>
+        </w:rPr>
+      </w:pPr>
+      <w:r>
+        <w:rPr>
+          <w:sz w:val="24"/>
+          <w:szCs w:val="24"/>
+        </w:rPr>
+        <w:t xml:space="preserve">OBS: Você não consegue mudar o estado de um componente pai através de um filho. Você pode criar novos estados para o filho quantas vezes você quiser, mas o pai ou você altera diretamente ele, ou não tem como voltar atrás. </w:t>
+      </w:r>
+    </w:p>
+    <w:p>
+      <w:pPr>
+        <w:jc w:val="both"/>
+        <w:rPr>
+          <w:sz w:val="24"/>
+          <w:szCs w:val="24"/>
+        </w:rPr>
+      </w:pPr>
+      <w:hyperlink r:id="rId5" w:history="1">
+        <w:r>
+          <w:rPr>
+            <w:rStyle w:val="Hyperlink"/>
+            <w:sz w:val="24"/>
+            <w:szCs w:val="24"/>
+          </w:rPr>
+          <w:t>https://pt-br.reactjs.org/docs/state-and-lifecycle.html#the-data-flows-down</w:t>
+        </w:r>
+      </w:hyperlink>
+    </w:p>
+    <w:p>
+      <w:pPr>
+        <w:jc w:val="both"/>
+        <w:rPr>
+          <w:b/>
+          <w:bCs/>
+          <w:sz w:val="24"/>
+          <w:szCs w:val="24"/>
+        </w:rPr>
+      </w:pPr>
+      <w:r>
+        <w:rPr>
+          <w:b/>
+          <w:bCs/>
+          <w:sz w:val="24"/>
+          <w:szCs w:val="24"/>
+        </w:rPr>
+        <w:t xml:space="preserve">É MUITO IMPORTANTE SABER ONDE VOCÊ COLOCAR O ESTADO! </w:t>
+      </w:r>
+    </w:p>
+    <w:p>
+      <w:pPr>
+        <w:jc w:val="both"/>
+        <w:rPr>
+          <w:sz w:val="24"/>
+          <w:szCs w:val="24"/>
+        </w:rPr>
+      </w:pPr>
+      <w:r>
+        <w:rPr>
+          <w:sz w:val="24"/>
+          <w:szCs w:val="24"/>
+        </w:rPr>
+        <w:t xml:space="preserve">No caso do projeto </w:t>
+      </w:r>
+      <w:proofErr w:type="gramStart"/>
+      <w:r>
+        <w:rPr>
+          <w:sz w:val="24"/>
+          <w:szCs w:val="24"/>
+        </w:rPr>
+        <w:t>do posts</w:t>
+      </w:r>
+      <w:proofErr w:type="gramEnd"/>
+      <w:r>
+        <w:rPr>
+          <w:sz w:val="24"/>
+          <w:szCs w:val="24"/>
+        </w:rPr>
+        <w:t xml:space="preserve"> o ideal realmente era deixar todos os estados no home e sempre </w:t>
+      </w:r>
+      <w:proofErr w:type="spellStart"/>
+      <w:r>
+        <w:rPr>
+          <w:sz w:val="24"/>
+          <w:szCs w:val="24"/>
+        </w:rPr>
+        <w:t>renderizar</w:t>
+      </w:r>
+      <w:proofErr w:type="spellEnd"/>
+      <w:r>
+        <w:rPr>
+          <w:sz w:val="24"/>
+          <w:szCs w:val="24"/>
+        </w:rPr>
+        <w:t xml:space="preserve"> a página toda, pois nós estamos mexendo em toda a página e atualizando ela constantemente. Porém, em casos que nós só precisamos atualizar o estado de um componente, devemos colocar o estado exatamente neles, porque </w:t>
+      </w:r>
+      <w:proofErr w:type="gramStart"/>
+      <w:r>
+        <w:rPr>
+          <w:sz w:val="24"/>
+          <w:szCs w:val="24"/>
+        </w:rPr>
+        <w:t>ai</w:t>
+      </w:r>
+      <w:proofErr w:type="gramEnd"/>
+      <w:r>
+        <w:rPr>
+          <w:sz w:val="24"/>
+          <w:szCs w:val="24"/>
+        </w:rPr>
+        <w:t xml:space="preserve"> só </w:t>
+      </w:r>
+      <w:proofErr w:type="spellStart"/>
+      <w:r>
+        <w:rPr>
+          <w:sz w:val="24"/>
+          <w:szCs w:val="24"/>
+        </w:rPr>
+        <w:t>renderizamos</w:t>
+      </w:r>
+      <w:proofErr w:type="spellEnd"/>
+      <w:r>
+        <w:rPr>
+          <w:sz w:val="24"/>
+          <w:szCs w:val="24"/>
+        </w:rPr>
+        <w:t xml:space="preserve"> apenas o componente. </w:t>
+      </w:r>
+    </w:p>
+    <w:p>
+      <w:pPr>
+        <w:jc w:val="both"/>
+        <w:rPr>
+          <w:sz w:val="24"/>
+          <w:szCs w:val="24"/>
+        </w:rPr>
+      </w:pPr>
+      <w:r>
+        <w:rPr>
+          <w:sz w:val="24"/>
+          <w:szCs w:val="24"/>
+        </w:rPr>
+        <w:t xml:space="preserve">Em grandes aplicações, como no Facebook, se </w:t>
+      </w:r>
+      <w:proofErr w:type="gramStart"/>
+      <w:r>
+        <w:rPr>
+          <w:sz w:val="24"/>
+          <w:szCs w:val="24"/>
+        </w:rPr>
+        <w:t>o estado dos componentes estivem</w:t>
+      </w:r>
+      <w:proofErr w:type="gramEnd"/>
+      <w:r>
+        <w:rPr>
+          <w:sz w:val="24"/>
+          <w:szCs w:val="24"/>
+        </w:rPr>
+        <w:t xml:space="preserve"> todos em um “Home” e sempre tivéssemos que </w:t>
+      </w:r>
+      <w:proofErr w:type="spellStart"/>
+      <w:r>
+        <w:rPr>
+          <w:sz w:val="24"/>
+          <w:szCs w:val="24"/>
+        </w:rPr>
+        <w:t>renderizar</w:t>
+      </w:r>
+      <w:proofErr w:type="spellEnd"/>
+      <w:r>
+        <w:rPr>
+          <w:sz w:val="24"/>
+          <w:szCs w:val="24"/>
+        </w:rPr>
+        <w:t xml:space="preserve"> todos os componentes, a página ficaria muito pesada, pois a quantidade de componentes é enorme! Por isso, em grandes aplicações que contém vários componentes, o ideal é separar o estado por componente e só </w:t>
+      </w:r>
+      <w:proofErr w:type="spellStart"/>
+      <w:r>
+        <w:rPr>
+          <w:sz w:val="24"/>
+          <w:szCs w:val="24"/>
+        </w:rPr>
+        <w:t>renderizar</w:t>
+      </w:r>
+      <w:proofErr w:type="spellEnd"/>
+      <w:r>
+        <w:rPr>
+          <w:sz w:val="24"/>
+          <w:szCs w:val="24"/>
+        </w:rPr>
+        <w:t xml:space="preserve"> o necessário. </w:t>
+      </w:r>
+    </w:p>
+    <w:p>
+      <w:pPr>
+        <w:jc w:val="both"/>
+        <w:rPr>
+          <w:b/>
+          <w:bCs/>
+          <w:sz w:val="24"/>
+          <w:szCs w:val="24"/>
+        </w:rPr>
+      </w:pPr>
+      <w:r>
+        <w:rPr>
+          <w:b/>
+          <w:bCs/>
+          <w:sz w:val="24"/>
+          <w:szCs w:val="24"/>
+        </w:rPr>
+        <w:lastRenderedPageBreak/>
+        <w:t>EVENTOS SINTÉTICOS DO REACT</w:t>
+      </w:r>
+    </w:p>
+    <w:p>
+      <w:pPr>
+        <w:jc w:val="both"/>
+        <w:rPr>
+          <w:sz w:val="24"/>
+          <w:szCs w:val="24"/>
+        </w:rPr>
+      </w:pPr>
+      <w:r>
+        <w:rPr>
+          <w:sz w:val="24"/>
+          <w:szCs w:val="24"/>
+        </w:rPr>
+        <w:t xml:space="preserve">Quando você manipula eventos no </w:t>
+      </w:r>
+      <w:proofErr w:type="spellStart"/>
+      <w:r>
+        <w:rPr>
+          <w:sz w:val="24"/>
+          <w:szCs w:val="24"/>
+        </w:rPr>
+        <w:t>React</w:t>
+      </w:r>
+      <w:proofErr w:type="spellEnd"/>
+      <w:r>
+        <w:rPr>
+          <w:sz w:val="24"/>
+          <w:szCs w:val="24"/>
+        </w:rPr>
+        <w:t xml:space="preserve">, você está na maioria dos casos manipulando eventos sintéticos. Ou seja, eventos criados pelo próprio </w:t>
+      </w:r>
+      <w:proofErr w:type="spellStart"/>
+      <w:proofErr w:type="gramStart"/>
+      <w:r>
+        <w:rPr>
+          <w:sz w:val="24"/>
+          <w:szCs w:val="24"/>
+        </w:rPr>
+        <w:t>React</w:t>
+      </w:r>
+      <w:proofErr w:type="spellEnd"/>
+      <w:proofErr w:type="gramEnd"/>
+      <w:r>
+        <w:rPr>
+          <w:sz w:val="24"/>
+          <w:szCs w:val="24"/>
+        </w:rPr>
+        <w:t xml:space="preserve"> mas que são muito similares a eventos criados pelo DOM. Exemplo: Evento </w:t>
+      </w:r>
+      <w:proofErr w:type="spellStart"/>
+      <w:r>
+        <w:rPr>
+          <w:sz w:val="24"/>
+          <w:szCs w:val="24"/>
+        </w:rPr>
+        <w:t>onclick</w:t>
+      </w:r>
+      <w:proofErr w:type="spellEnd"/>
+      <w:r>
+        <w:rPr>
+          <w:sz w:val="24"/>
+          <w:szCs w:val="24"/>
+        </w:rPr>
+        <w:t xml:space="preserve"> no </w:t>
+      </w:r>
+      <w:proofErr w:type="spellStart"/>
+      <w:r>
+        <w:rPr>
+          <w:sz w:val="24"/>
+          <w:szCs w:val="24"/>
+        </w:rPr>
+        <w:t>html</w:t>
+      </w:r>
+      <w:proofErr w:type="spellEnd"/>
+      <w:r>
+        <w:rPr>
+          <w:sz w:val="24"/>
+          <w:szCs w:val="24"/>
+        </w:rPr>
+        <w:t xml:space="preserve"> se escreve minúsculo e no </w:t>
+      </w:r>
+      <w:proofErr w:type="spellStart"/>
+      <w:r>
+        <w:rPr>
+          <w:sz w:val="24"/>
+          <w:szCs w:val="24"/>
+        </w:rPr>
+        <w:t>react</w:t>
+      </w:r>
+      <w:proofErr w:type="spellEnd"/>
+      <w:r>
+        <w:rPr>
+          <w:sz w:val="24"/>
+          <w:szCs w:val="24"/>
+        </w:rPr>
+        <w:t xml:space="preserve"> tem o mesmo evento mas se escreve em </w:t>
+      </w:r>
+      <w:proofErr w:type="spellStart"/>
+      <w:r>
+        <w:rPr>
+          <w:sz w:val="24"/>
+          <w:szCs w:val="24"/>
+        </w:rPr>
+        <w:t>camel</w:t>
+      </w:r>
+      <w:proofErr w:type="spellEnd"/>
+      <w:r>
+        <w:rPr>
+          <w:sz w:val="24"/>
+          <w:szCs w:val="24"/>
+        </w:rPr>
+        <w:t xml:space="preserve"> case (</w:t>
+      </w:r>
+      <w:proofErr w:type="spellStart"/>
+      <w:r>
+        <w:rPr>
+          <w:sz w:val="24"/>
+          <w:szCs w:val="24"/>
+        </w:rPr>
+        <w:t>onClick</w:t>
+      </w:r>
+      <w:proofErr w:type="spellEnd"/>
+      <w:r>
+        <w:rPr>
+          <w:sz w:val="24"/>
+          <w:szCs w:val="24"/>
+        </w:rPr>
+        <w:t>).</w:t>
+      </w:r>
+    </w:p>
+    <w:p>
+      <w:pPr>
+        <w:jc w:val="both"/>
+        <w:rPr>
+          <w:sz w:val="24"/>
+          <w:szCs w:val="24"/>
+        </w:rPr>
+      </w:pPr>
+      <w:hyperlink r:id="rId6" w:history="1">
+        <w:r>
+          <w:rPr>
+            <w:rStyle w:val="Hyperlink"/>
+            <w:sz w:val="24"/>
+            <w:szCs w:val="24"/>
+          </w:rPr>
+          <w:t>https://pt-br.reactjs.org/docs/events.html</w:t>
+        </w:r>
+      </w:hyperlink>
+    </w:p>
+    <w:p>
+      <w:pPr>
+        <w:jc w:val="both"/>
+        <w:rPr>
+          <w:sz w:val="24"/>
+          <w:szCs w:val="24"/>
+        </w:rPr>
+      </w:pPr>
+      <w:hyperlink r:id="rId7" w:history="1">
+        <w:r>
+          <w:rPr>
+            <w:rStyle w:val="Hyperlink"/>
+            <w:sz w:val="24"/>
+            <w:szCs w:val="24"/>
+          </w:rPr>
+          <w:t>https://pt-br.reactjs.org/docs/handling-events.html</w:t>
+        </w:r>
+      </w:hyperlink>
+    </w:p>
+    <w:p>
+      <w:pPr>
+        <w:jc w:val="both"/>
+        <w:rPr>
+          <w:sz w:val="24"/>
+          <w:szCs w:val="24"/>
+        </w:rPr>
+      </w:pPr>
+    </w:p>
+    <w:p>
+      <w:pPr>
+        <w:jc w:val="both"/>
+        <w:rPr>
+          <w:sz w:val="24"/>
+          <w:szCs w:val="24"/>
+        </w:rPr>
+      </w:pPr>
+      <w:bookmarkStart w:id="0" w:name="_GoBack"/>
+      <w:bookmarkEnd w:id="0"/>
     </w:p>
     <w:sectPr>
       <w:pgSz w:w="11906" w:h="16838"/>
@@ -5316,6 +6246,29 @@
       <w:iCs/>
     </w:rPr>
   </w:style>
+  <w:style w:type="character" w:styleId="Hyperlink">
+    <w:name w:val="Hyperlink"/>
+    <w:basedOn w:val="Fontepargpadro"/>
+    <w:uiPriority w:val="99"/>
+    <w:unhideWhenUsed/>
+    <w:rsid w:val="00B44364"/>
+    <w:rPr>
+      <w:color w:val="0563C1" w:themeColor="hyperlink"/>
+      <w:u w:val="single"/>
+    </w:rPr>
+  </w:style>
+  <w:style w:type="character" w:styleId="MenoPendente">
+    <w:name w:val="Unresolved Mention"/>
+    <w:basedOn w:val="Fontepargpadro"/>
+    <w:uiPriority w:val="99"/>
+    <w:semiHidden/>
+    <w:unhideWhenUsed/>
+    <w:rsid w:val="00B44364"/>
+    <w:rPr>
+      <w:color w:val="605E5C"/>
+      <w:shd w:val="clear" w:color="auto" w:fill="E1DFDD"/>
+    </w:rPr>
+  </w:style>
 </w:styles>
 </file>
 

</xml_diff>